<commit_message>
Fixed the fucking title
</commit_message>
<xml_diff>
--- a/specifica_requisiti.docx
+++ b/specifica_requisiti.docx
@@ -1,10 +1,15 @@
 
 <file path=word/document.xml><?xml version="1.0" encoding="utf-8"?>
-<w:document xmlns:wpc="http://schemas.microsoft.com/office/word/2010/wordprocessingCanvas" xmlns:cx="http://schemas.microsoft.com/office/drawing/2014/chartex" xmlns:mc="http://schemas.openxmlformats.org/markup-compatibility/2006" xmlns:o="urn:schemas-microsoft-com:office:office" xmlns:r="http://schemas.openxmlformats.org/officeDocument/2006/relationships" xmlns:m="http://schemas.openxmlformats.org/officeDocument/2006/math" xmlns:v="urn:schemas-microsoft-com:vml" xmlns:wp14="http://schemas.microsoft.com/office/word/2010/wordprocessingDrawing" xmlns:wp="http://schemas.openxmlformats.org/drawingml/2006/wordprocessingDrawing" xmlns:w10="urn:schemas-microsoft-com:office:word" xmlns:w="http://schemas.openxmlformats.org/wordprocessingml/2006/main" xmlns:w14="http://schemas.microsoft.com/office/word/2010/wordml" xmlns:w15="http://schemas.microsoft.com/office/word/2012/wordml" xmlns:w16se="http://schemas.microsoft.com/office/word/2015/wordml/symex" xmlns:wpg="http://schemas.microsoft.com/office/word/2010/wordprocessingGroup" xmlns:wpi="http://schemas.microsoft.com/office/word/2010/wordprocessingInk" xmlns:wne="http://schemas.microsoft.com/office/word/2006/wordml" xmlns:wps="http://schemas.microsoft.com/office/word/2010/wordprocessingShape" mc:Ignorable="w14 w15 w16se wp14">
+<w:document xmlns:wpc="http://schemas.microsoft.com/office/word/2010/wordprocessingCanvas" xmlns:cx="http://schemas.microsoft.com/office/drawing/2014/chartex" xmlns:cx1="http://schemas.microsoft.com/office/drawing/2015/9/8/chartex" xmlns:cx2="http://schemas.microsoft.com/office/drawing/2015/10/21/chartex" xmlns:cx3="http://schemas.microsoft.com/office/drawing/2016/5/9/chartex" xmlns:cx4="http://schemas.microsoft.com/office/drawing/2016/5/10/chartex" xmlns:cx5="http://schemas.microsoft.com/office/drawing/2016/5/11/chartex" xmlns:cx6="http://schemas.microsoft.com/office/drawing/2016/5/12/chartex" xmlns:cx7="http://schemas.microsoft.com/office/drawing/2016/5/13/chartex" xmlns:cx8="http://schemas.microsoft.com/office/drawing/2016/5/14/chartex" xmlns:mc="http://schemas.openxmlformats.org/markup-compatibility/2006" xmlns:aink="http://schemas.microsoft.com/office/drawing/2016/ink" xmlns:am3d="http://schemas.microsoft.com/office/drawing/2017/model3d" xmlns:o="urn:schemas-microsoft-com:office:office" xmlns:r="http://schemas.openxmlformats.org/officeDocument/2006/relationships" xmlns:m="http://schemas.openxmlformats.org/officeDocument/2006/math" xmlns:v="urn:schemas-microsoft-com:vml" xmlns:wp14="http://schemas.microsoft.com/office/word/2010/wordprocessingDrawing" xmlns:wp="http://schemas.openxmlformats.org/drawingml/2006/wordprocessingDrawing" xmlns:w10="urn:schemas-microsoft-com:office:word" xmlns:w="http://schemas.openxmlformats.org/wordprocessingml/2006/main" xmlns:w14="http://schemas.microsoft.com/office/word/2010/wordml" xmlns:w15="http://schemas.microsoft.com/office/word/2012/wordml" xmlns:w16cid="http://schemas.microsoft.com/office/word/2016/wordml/cid" xmlns:w16se="http://schemas.microsoft.com/office/word/2015/wordml/symex" xmlns:wpg="http://schemas.microsoft.com/office/word/2010/wordprocessingGroup" xmlns:wpi="http://schemas.microsoft.com/office/word/2010/wordprocessingInk" xmlns:wne="http://schemas.microsoft.com/office/word/2006/wordml" xmlns:wps="http://schemas.microsoft.com/office/word/2010/wordprocessingShape" mc:Ignorable="w14 w15 w16se w16cid wp14">
   <w:body>
     <w:p>
+      <w:pPr>
+        <w:rPr>
+          <w:u w:val="single"/>
+        </w:rPr>
+      </w:pPr>
       <w:r>
-        <w:t>DOCUMENTO SRSS</w:t>
+        <w:t>DOCUMENTO SRS</w:t>
       </w:r>
       <w:bookmarkStart w:id="0" w:name="_GoBack"/>
       <w:bookmarkEnd w:id="0"/>
@@ -20,7 +25,7 @@
 </file>
 
 <file path=word/styles.xml><?xml version="1.0" encoding="utf-8"?>
-<w:styles xmlns:mc="http://schemas.openxmlformats.org/markup-compatibility/2006" xmlns:r="http://schemas.openxmlformats.org/officeDocument/2006/relationships" xmlns:w="http://schemas.openxmlformats.org/wordprocessingml/2006/main" xmlns:w14="http://schemas.microsoft.com/office/word/2010/wordml" xmlns:w15="http://schemas.microsoft.com/office/word/2012/wordml" xmlns:w16se="http://schemas.microsoft.com/office/word/2015/wordml/symex" mc:Ignorable="w14 w15 w16se">
+<w:styles xmlns:mc="http://schemas.openxmlformats.org/markup-compatibility/2006" xmlns:r="http://schemas.openxmlformats.org/officeDocument/2006/relationships" xmlns:w="http://schemas.openxmlformats.org/wordprocessingml/2006/main" xmlns:w14="http://schemas.microsoft.com/office/word/2010/wordml" xmlns:w15="http://schemas.microsoft.com/office/word/2012/wordml" xmlns:w16cid="http://schemas.microsoft.com/office/word/2016/wordml/cid" xmlns:w16se="http://schemas.microsoft.com/office/word/2015/wordml/symex" mc:Ignorable="w14 w15 w16se w16cid">
   <w:docDefaults>
     <w:rPrDefault>
       <w:rPr>
@@ -36,7 +41,7 @@
       </w:pPr>
     </w:pPrDefault>
   </w:docDefaults>
-  <w:latentStyles w:defLockedState="0" w:defUIPriority="99" w:defSemiHidden="0" w:defUnhideWhenUsed="0" w:defQFormat="0" w:count="371">
+  <w:latentStyles w:defLockedState="0" w:defUIPriority="99" w:defSemiHidden="0" w:defUnhideWhenUsed="0" w:defQFormat="0" w:count="376">
     <w:lsdException w:name="Normal" w:uiPriority="0" w:qFormat="1"/>
     <w:lsdException w:name="heading 1" w:uiPriority="9" w:qFormat="1"/>
     <w:lsdException w:name="heading 2" w:semiHidden="1" w:uiPriority="9" w:unhideWhenUsed="1" w:qFormat="1"/>
@@ -142,7 +147,6 @@
     <w:lsdException w:name="HTML Sample" w:semiHidden="1" w:unhideWhenUsed="1"/>
     <w:lsdException w:name="HTML Typewriter" w:semiHidden="1" w:unhideWhenUsed="1"/>
     <w:lsdException w:name="HTML Variable" w:semiHidden="1" w:unhideWhenUsed="1"/>
-    <w:lsdException w:name="Normal Table" w:semiHidden="1" w:unhideWhenUsed="1"/>
     <w:lsdException w:name="annotation subject" w:semiHidden="1" w:unhideWhenUsed="1"/>
     <w:lsdException w:name="No List" w:semiHidden="1" w:unhideWhenUsed="1"/>
     <w:lsdException w:name="Outline List 1" w:semiHidden="1" w:unhideWhenUsed="1"/>
@@ -185,11 +189,8 @@
     <w:lsdException w:name="Table Contemporary" w:semiHidden="1" w:unhideWhenUsed="1"/>
     <w:lsdException w:name="Table Elegant" w:semiHidden="1" w:unhideWhenUsed="1"/>
     <w:lsdException w:name="Table Professional" w:semiHidden="1" w:unhideWhenUsed="1"/>
-    <w:lsdException w:name="Table Subtle 1" w:semiHidden="1" w:unhideWhenUsed="1"/>
     <w:lsdException w:name="Table Subtle 2" w:semiHidden="1" w:unhideWhenUsed="1"/>
     <w:lsdException w:name="Table Web 1" w:semiHidden="1" w:unhideWhenUsed="1"/>
-    <w:lsdException w:name="Table Web 2" w:semiHidden="1" w:unhideWhenUsed="1"/>
-    <w:lsdException w:name="Table Web 3" w:semiHidden="1" w:unhideWhenUsed="1"/>
     <w:lsdException w:name="Balloon Text" w:semiHidden="1" w:unhideWhenUsed="1"/>
     <w:lsdException w:name="Table Grid" w:uiPriority="39"/>
     <w:lsdException w:name="Table Theme" w:semiHidden="1" w:unhideWhenUsed="1"/>
@@ -408,6 +409,11 @@
     <w:lsdException w:name="List Table 5 Dark Accent 6" w:uiPriority="50"/>
     <w:lsdException w:name="List Table 6 Colorful Accent 6" w:uiPriority="51"/>
     <w:lsdException w:name="List Table 7 Colorful Accent 6" w:uiPriority="52"/>
+    <w:lsdException w:name="Mention" w:semiHidden="1" w:unhideWhenUsed="1"/>
+    <w:lsdException w:name="Smart Hyperlink" w:semiHidden="1" w:unhideWhenUsed="1"/>
+    <w:lsdException w:name="Hashtag" w:semiHidden="1" w:unhideWhenUsed="1"/>
+    <w:lsdException w:name="Unresolved Mention" w:semiHidden="1" w:unhideWhenUsed="1"/>
+    <w:lsdException w:name="Smart Link" w:semiHidden="1" w:unhideWhenUsed="1"/>
   </w:latentStyles>
   <w:style w:type="paragraph" w:default="1" w:styleId="Normale">
     <w:name w:val="Normal"/>

</xml_diff>

<commit_message>
other improvements in to the documents
</commit_message>
<xml_diff>
--- a/specifica_requisiti.docx
+++ b/specifica_requisiti.docx
@@ -28,7 +28,7 @@
           <w:szCs w:val="40"/>
           <w:u w:val="single"/>
         </w:rPr>
-        <w:t>SPECIFICHE DEI REQUISITI SITO:</w:t>
+        <w:t>SPECIFICHE DEI REQUISITI:</w:t>
       </w:r>
     </w:p>
     <w:p>
@@ -167,21 +167,21 @@
           <w:sz w:val="28"/>
           <w:szCs w:val="28"/>
         </w:rPr>
-        <w:t xml:space="preserve"> sottoporsi a delle domande ,di varie tipologie, a s</w:t>
-      </w:r>
-      <w:r>
-        <w:rPr>
-          <w:sz w:val="28"/>
-          <w:szCs w:val="28"/>
-        </w:rPr>
-        <w:t>econda della categoria che andrà</w:t>
-      </w:r>
-      <w:r>
-        <w:rPr>
-          <w:sz w:val="28"/>
-          <w:szCs w:val="28"/>
-        </w:rPr>
-        <w:t xml:space="preserve"> a scegliere.</w:t>
+        <w:t xml:space="preserve"> sottoporsi a delle </w:t>
+      </w:r>
+      <w:r>
+        <w:rPr>
+          <w:sz w:val="28"/>
+          <w:szCs w:val="28"/>
+        </w:rPr>
+        <w:t>domande di varie tipologie</w:t>
+      </w:r>
+      <w:r>
+        <w:rPr>
+          <w:sz w:val="28"/>
+          <w:szCs w:val="28"/>
+        </w:rPr>
+        <w:t>.</w:t>
       </w:r>
     </w:p>
     <w:p>
@@ -434,6 +434,19 @@
           <w:u w:val="single"/>
         </w:rPr>
       </w:pPr>
+    </w:p>
+    <w:p>
+      <w:pPr>
+        <w:ind w:left="1416" w:firstLine="708"/>
+        <w:rPr>
+          <w:b/>
+          <w:sz w:val="36"/>
+          <w:szCs w:val="36"/>
+          <w:u w:val="single"/>
+        </w:rPr>
+      </w:pPr>
+      <w:bookmarkStart w:id="0" w:name="_GoBack"/>
+      <w:bookmarkEnd w:id="0"/>
       <w:r>
         <w:rPr>
           <w:b/>
@@ -444,8 +457,6 @@
         <w:lastRenderedPageBreak/>
         <w:t>DESCRIZIONE DEL GIOCO:</w:t>
       </w:r>
-      <w:bookmarkStart w:id="0" w:name="_GoBack"/>
-      <w:bookmarkEnd w:id="0"/>
     </w:p>
     <w:p>
       <w:pPr>
@@ -466,42 +477,43 @@
           <w:sz w:val="28"/>
           <w:szCs w:val="28"/>
         </w:rPr>
-        <w:t xml:space="preserve"> dovrà inserire il proprio nome, una volta fatto ciò</w:t>
-      </w:r>
-      <w:r>
-        <w:rPr>
-          <w:sz w:val="28"/>
-          <w:szCs w:val="28"/>
-        </w:rPr>
-        <w:t xml:space="preserve"> avrà davanti a se varie immagini , ogni immagine corrisponde ad una determinata categoria, in base alla categoria scelta </w:t>
-      </w:r>
-      <w:r>
-        <w:rPr>
-          <w:sz w:val="28"/>
-          <w:szCs w:val="28"/>
-        </w:rPr>
-        <w:t>,</w:t>
-      </w:r>
-      <w:r>
-        <w:rPr>
-          <w:sz w:val="28"/>
-          <w:szCs w:val="28"/>
-        </w:rPr>
-        <w:t xml:space="preserve">all’ utente verrano </w:t>
-      </w:r>
-      <w:r>
-        <w:rPr>
-          <w:sz w:val="28"/>
-          <w:szCs w:val="28"/>
-        </w:rPr>
-        <w:t>poste</w:t>
-      </w:r>
-      <w:r>
-        <w:rPr>
-          <w:sz w:val="28"/>
-          <w:szCs w:val="28"/>
-        </w:rPr>
-        <w:t xml:space="preserve">  un numero variabile di domande specifiche sul argomento.</w:t>
+        <w:t xml:space="preserve"> dovrà inserire il proprio nome, una volta fatto </w:t>
+      </w:r>
+      <w:r>
+        <w:rPr>
+          <w:sz w:val="28"/>
+          <w:szCs w:val="28"/>
+        </w:rPr>
+        <w:t>dovra scegliere il numero di domande che vuole che gli vengano poste</w:t>
+      </w:r>
+      <w:r>
+        <w:rPr>
+          <w:sz w:val="28"/>
+          <w:szCs w:val="28"/>
+        </w:rPr>
+        <w:t xml:space="preserve"> </w:t>
+      </w:r>
+      <w:r>
+        <w:rPr>
+          <w:sz w:val="28"/>
+          <w:szCs w:val="28"/>
+        </w:rPr>
+        <w:t>,il gioco andra a porgli quindi il numero di domande richieste.</w:t>
+      </w:r>
+    </w:p>
+    <w:p>
+      <w:pPr>
+        <w:rPr>
+          <w:sz w:val="28"/>
+          <w:szCs w:val="28"/>
+        </w:rPr>
+      </w:pPr>
+      <w:r>
+        <w:rPr>
+          <w:sz w:val="28"/>
+          <w:szCs w:val="28"/>
+        </w:rPr>
+        <w:t>Ogni domanda sarà accompagnata da un immagine che ne simboleggia la categoria.</w:t>
       </w:r>
     </w:p>
     <w:p>
@@ -630,7 +642,14 @@
           <w:sz w:val="28"/>
           <w:szCs w:val="28"/>
         </w:rPr>
-        <w:t>L’utente deve poter scegliere una categoria</w:t>
+        <w:t xml:space="preserve">L’utente deve poter scegliere </w:t>
+      </w:r>
+      <w:r>
+        <w:rPr>
+          <w:sz w:val="28"/>
+          <w:szCs w:val="28"/>
+        </w:rPr>
+        <w:t>il numero di domande che gli verrano poste</w:t>
       </w:r>
     </w:p>
     <w:p>
@@ -756,10 +775,6 @@
     <w:p>
       <w:pPr>
         <w:pStyle w:val="Paragrafoelenco"/>
-        <w:numPr>
-          <w:ilvl w:val="0"/>
-          <w:numId w:val="7"/>
-        </w:numPr>
         <w:rPr>
           <w:b/>
           <w:sz w:val="28"/>

</xml_diff>

<commit_message>
final update and general fixes in the srs document+added ucd
</commit_message>
<xml_diff>
--- a/specifica_requisiti.docx
+++ b/specifica_requisiti.docx
@@ -445,8 +445,6 @@
           <w:u w:val="single"/>
         </w:rPr>
       </w:pPr>
-      <w:bookmarkStart w:id="0" w:name="_GoBack"/>
-      <w:bookmarkEnd w:id="0"/>
       <w:r>
         <w:rPr>
           <w:b/>
@@ -477,14 +475,49 @@
           <w:sz w:val="28"/>
           <w:szCs w:val="28"/>
         </w:rPr>
-        <w:t xml:space="preserve"> dovrà inserire il proprio nome, una volta fatto </w:t>
-      </w:r>
-      <w:r>
-        <w:rPr>
-          <w:sz w:val="28"/>
-          <w:szCs w:val="28"/>
-        </w:rPr>
-        <w:t>dovra scegliere il numero di domande che vuole che gli vengano poste</w:t>
+        <w:t xml:space="preserve"> dovrà ins</w:t>
+      </w:r>
+      <w:r>
+        <w:rPr>
+          <w:sz w:val="28"/>
+          <w:szCs w:val="28"/>
+        </w:rPr>
+        <w:t xml:space="preserve">erire il proprio nome, </w:t>
+      </w:r>
+      <w:r>
+        <w:rPr>
+          <w:sz w:val="28"/>
+          <w:szCs w:val="28"/>
+        </w:rPr>
+        <w:t xml:space="preserve"> fatto </w:t>
+      </w:r>
+      <w:r>
+        <w:rPr>
+          <w:sz w:val="28"/>
+          <w:szCs w:val="28"/>
+        </w:rPr>
+        <w:t>ciò dovrà</w:t>
+      </w:r>
+      <w:r>
+        <w:rPr>
+          <w:sz w:val="28"/>
+          <w:szCs w:val="28"/>
+        </w:rPr>
+        <w:t xml:space="preserve"> sceglier</w:t>
+      </w:r>
+      <w:r>
+        <w:rPr>
+          <w:sz w:val="28"/>
+          <w:szCs w:val="28"/>
+        </w:rPr>
+        <w:t xml:space="preserve">e il numero di domande che desidera </w:t>
+      </w:r>
+      <w:r>
+        <w:rPr>
+          <w:sz w:val="28"/>
+          <w:szCs w:val="28"/>
+        </w:rPr>
+        <w:t xml:space="preserve"> gli vengano poste</w:t>
       </w:r>
       <w:r>
         <w:rPr>
@@ -498,7 +531,14 @@
           <w:sz w:val="28"/>
           <w:szCs w:val="28"/>
         </w:rPr>
-        <w:t>,il gioco andra a porgli quindi il numero di domande richieste.</w:t>
+        <w:t>,il gioco andrà</w:t>
+      </w:r>
+      <w:r>
+        <w:rPr>
+          <w:sz w:val="28"/>
+          <w:szCs w:val="28"/>
+        </w:rPr>
+        <w:t xml:space="preserve"> a porgli quindi il numero di domande richieste.</w:t>
       </w:r>
     </w:p>
     <w:p>
@@ -528,7 +568,14 @@
           <w:sz w:val="28"/>
           <w:szCs w:val="28"/>
         </w:rPr>
-        <w:t>Ad ogni domanda gli verrà data la possibilità di scegliere tra 4 risposte.</w:t>
+        <w:t>Ad ogni domanda gli verrà data la possibil</w:t>
+      </w:r>
+      <w:r>
+        <w:rPr>
+          <w:sz w:val="28"/>
+          <w:szCs w:val="28"/>
+        </w:rPr>
+        <w:t>ità di scegliere tra 4 risposte,oppure in caso l’utente , per qualsiasi motivo , non voglia rispondere , sarà integrata la possibilità di saltare la domanda.</w:t>
       </w:r>
     </w:p>
     <w:p>
@@ -552,7 +599,21 @@
           <w:sz w:val="28"/>
           <w:szCs w:val="28"/>
         </w:rPr>
-        <w:t xml:space="preserve"> gli verrà segnalato se la risposta fornita è corretta o errata,</w:t>
+        <w:t xml:space="preserve"> gli verrà segnalato se </w:t>
+      </w:r>
+      <w:r>
+        <w:rPr>
+          <w:sz w:val="28"/>
+          <w:szCs w:val="28"/>
+        </w:rPr>
+        <w:t xml:space="preserve">quest’ultima </w:t>
+      </w:r>
+      <w:r>
+        <w:rPr>
+          <w:sz w:val="28"/>
+          <w:szCs w:val="28"/>
+        </w:rPr>
+        <w:t xml:space="preserve"> è corretta o errata,</w:t>
       </w:r>
       <w:r>
         <w:rPr>
@@ -691,14 +752,7 @@
           <w:sz w:val="28"/>
           <w:szCs w:val="28"/>
         </w:rPr>
-        <w:t>L’utente ,ad ogni ri</w:t>
-      </w:r>
-      <w:r>
-        <w:rPr>
-          <w:sz w:val="28"/>
-          <w:szCs w:val="28"/>
-        </w:rPr>
-        <w:t>sposta, deve poter capire se la risposta scelta è corretta o meno.</w:t>
+        <w:t>L’utente deve poter saltare la domanda</w:t>
       </w:r>
     </w:p>
     <w:p>
@@ -719,7 +773,58 @@
           <w:sz w:val="28"/>
           <w:szCs w:val="28"/>
         </w:rPr>
-        <w:t>L’utente deve poter visuallizare il proprio punteggio.</w:t>
+        <w:t>L’utente ,ad ogni ri</w:t>
+      </w:r>
+      <w:r>
+        <w:rPr>
+          <w:sz w:val="28"/>
+          <w:szCs w:val="28"/>
+        </w:rPr>
+        <w:t>sposta, deve poter capire se la risposta scelta è corretta o meno.</w:t>
+      </w:r>
+    </w:p>
+    <w:p>
+      <w:pPr>
+        <w:pStyle w:val="Paragrafoelenco"/>
+        <w:numPr>
+          <w:ilvl w:val="0"/>
+          <w:numId w:val="7"/>
+        </w:numPr>
+        <w:rPr>
+          <w:b/>
+          <w:sz w:val="28"/>
+          <w:szCs w:val="28"/>
+        </w:rPr>
+      </w:pPr>
+      <w:r>
+        <w:rPr>
+          <w:sz w:val="28"/>
+          <w:szCs w:val="28"/>
+        </w:rPr>
+        <w:t>L’utente deve poter visua</w:t>
+      </w:r>
+      <w:r>
+        <w:rPr>
+          <w:sz w:val="28"/>
+          <w:szCs w:val="28"/>
+        </w:rPr>
+        <w:t>li</w:t>
+      </w:r>
+      <w:r>
+        <w:rPr>
+          <w:sz w:val="28"/>
+          <w:szCs w:val="28"/>
+        </w:rPr>
+        <w:t>z</w:t>
+      </w:r>
+      <w:bookmarkStart w:id="0" w:name="_GoBack"/>
+      <w:bookmarkEnd w:id="0"/>
+      <w:r>
+        <w:rPr>
+          <w:sz w:val="28"/>
+          <w:szCs w:val="28"/>
+        </w:rPr>
+        <w:t>zare il proprio punteggio.</w:t>
       </w:r>
     </w:p>
     <w:p>

</xml_diff>